<commit_message>
Updated the table and drew the diagram using draw.io
</commit_message>
<xml_diff>
--- a/Entity Relationship Diagram - Customer.docx
+++ b/Entity Relationship Diagram - Customer.docx
@@ -2,6 +2,365 @@
 <file path=word/document.xml><?xml version="1.0" encoding="utf-8"?>
 <w:document xmlns:wpc="http://schemas.microsoft.com/office/word/2010/wordprocessingCanvas" xmlns:cx="http://schemas.microsoft.com/office/drawing/2014/chartex" xmlns:cx1="http://schemas.microsoft.com/office/drawing/2015/9/8/chartex" xmlns:cx2="http://schemas.microsoft.com/office/drawing/2015/10/21/chartex" xmlns:cx3="http://schemas.microsoft.com/office/drawing/2016/5/9/chartex" xmlns:cx4="http://schemas.microsoft.com/office/drawing/2016/5/10/chartex" xmlns:cx5="http://schemas.microsoft.com/office/drawing/2016/5/11/chartex" xmlns:cx6="http://schemas.microsoft.com/office/drawing/2016/5/12/chartex" xmlns:cx7="http://schemas.microsoft.com/office/drawing/2016/5/13/chartex" xmlns:cx8="http://schemas.microsoft.com/office/drawing/2016/5/14/chartex" xmlns:mc="http://schemas.openxmlformats.org/markup-compatibility/2006" xmlns:aink="http://schemas.microsoft.com/office/drawing/2016/ink" xmlns:am3d="http://schemas.microsoft.com/office/drawing/2017/model3d" xmlns:o="urn:schemas-microsoft-com:office:office" xmlns:r="http://schemas.openxmlformats.org/officeDocument/2006/relationships" xmlns:m="http://schemas.openxmlformats.org/officeDocument/2006/math" xmlns:v="urn:schemas-microsoft-com:vml" xmlns:wp14="http://schemas.microsoft.com/office/word/2010/wordprocessingDrawing" xmlns:wp="http://schemas.openxmlformats.org/drawingml/2006/wordprocessingDrawing" xmlns:w10="urn:schemas-microsoft-com:office:word" xmlns:w="http://schemas.openxmlformats.org/wordprocessingml/2006/main" xmlns:w14="http://schemas.microsoft.com/office/word/2010/wordml" xmlns:w15="http://schemas.microsoft.com/office/word/2012/wordml" xmlns:w16cex="http://schemas.microsoft.com/office/word/2018/wordml/cex" xmlns:w16cid="http://schemas.microsoft.com/office/word/2016/wordml/cid" xmlns:w16="http://schemas.microsoft.com/office/word/2018/wordml" xmlns:w16se="http://schemas.microsoft.com/office/word/2015/wordml/symex" xmlns:wpg="http://schemas.microsoft.com/office/word/2010/wordprocessingGroup" xmlns:wpi="http://schemas.microsoft.com/office/word/2010/wordprocessingInk" xmlns:wne="http://schemas.microsoft.com/office/word/2006/wordml" xmlns:wps="http://schemas.microsoft.com/office/word/2010/wordprocessingShape" mc:Ignorable="w14 w15 w16se w16cid w16 w16cex wp14">
   <w:body>
+    <w:tbl>
+      <w:tblPr>
+        <w:tblStyle w:val="TableGrid"/>
+        <w:tblW w:w="10201" w:type="dxa"/>
+        <w:tblInd w:w="-592" w:type="dxa"/>
+        <w:tblLayout w:type="fixed"/>
+        <w:tblLook w:val="04A0" w:firstRow="1" w:lastRow="0" w:firstColumn="1" w:lastColumn="0" w:noHBand="0" w:noVBand="1"/>
+      </w:tblPr>
+      <w:tblGrid>
+        <w:gridCol w:w="3400"/>
+        <w:gridCol w:w="3400"/>
+        <w:gridCol w:w="3401"/>
+      </w:tblGrid>
+      <w:tr>
+        <w:tc>
+          <w:tcPr>
+            <w:tcW w:w="3400" w:type="dxa"/>
+          </w:tcPr>
+          <w:p>
+            <w:pPr>
+              <w:spacing w:line="480" w:lineRule="auto"/>
+              <w:rPr>
+                <w:rFonts w:ascii="Times New Roman" w:hAnsi="Times New Roman" w:cs="Times New Roman"/>
+              </w:rPr>
+            </w:pPr>
+            <w:r>
+              <w:rPr>
+                <w:rFonts w:ascii="Times New Roman" w:hAnsi="Times New Roman" w:cs="Times New Roman"/>
+              </w:rPr>
+              <w:t>Entity</w:t>
+            </w:r>
+          </w:p>
+        </w:tc>
+        <w:tc>
+          <w:tcPr>
+            <w:tcW w:w="3400" w:type="dxa"/>
+          </w:tcPr>
+          <w:p>
+            <w:pPr>
+              <w:spacing w:line="480" w:lineRule="auto"/>
+              <w:rPr>
+                <w:rFonts w:ascii="Times New Roman" w:hAnsi="Times New Roman" w:cs="Times New Roman"/>
+              </w:rPr>
+            </w:pPr>
+            <w:r>
+              <w:rPr>
+                <w:rFonts w:ascii="Times New Roman" w:hAnsi="Times New Roman" w:cs="Times New Roman"/>
+              </w:rPr>
+              <w:t>Attributes</w:t>
+            </w:r>
+            <w:r>
+              <w:rPr>
+                <w:rFonts w:ascii="Times New Roman" w:hAnsi="Times New Roman" w:cs="Times New Roman"/>
+              </w:rPr>
+              <w:t xml:space="preserve"> and Type</w:t>
+            </w:r>
+          </w:p>
+        </w:tc>
+        <w:tc>
+          <w:tcPr>
+            <w:tcW w:w="3401" w:type="dxa"/>
+          </w:tcPr>
+          <w:p>
+            <w:pPr>
+              <w:spacing w:line="480" w:lineRule="auto"/>
+              <w:rPr>
+                <w:rFonts w:ascii="Times New Roman" w:hAnsi="Times New Roman" w:cs="Times New Roman"/>
+              </w:rPr>
+            </w:pPr>
+            <w:r>
+              <w:rPr>
+                <w:rFonts w:ascii="Times New Roman" w:hAnsi="Times New Roman" w:cs="Times New Roman"/>
+              </w:rPr>
+              <w:t>Relationships</w:t>
+            </w:r>
+          </w:p>
+        </w:tc>
+      </w:tr>
+      <w:tr>
+        <w:trPr>
+          <w:trHeight w:val="4119"/>
+        </w:trPr>
+        <w:tc>
+          <w:tcPr>
+            <w:tcW w:w="3400" w:type="dxa"/>
+          </w:tcPr>
+          <w:p>
+            <w:pPr>
+              <w:spacing w:line="480" w:lineRule="auto"/>
+              <w:rPr>
+                <w:rFonts w:ascii="Times New Roman" w:hAnsi="Times New Roman" w:cs="Times New Roman"/>
+              </w:rPr>
+            </w:pPr>
+            <w:r>
+              <w:rPr>
+                <w:rFonts w:ascii="Times New Roman" w:hAnsi="Times New Roman" w:cs="Times New Roman"/>
+              </w:rPr>
+              <w:t>Customer</w:t>
+            </w:r>
+          </w:p>
+        </w:tc>
+        <w:tc>
+          <w:tcPr>
+            <w:tcW w:w="3400" w:type="dxa"/>
+          </w:tcPr>
+          <w:p>
+            <w:pPr>
+              <w:pStyle w:val="ListParagraph"/>
+              <w:numPr>
+                <w:ilvl w:val="0"/>
+                <w:numId w:val="1"/>
+              </w:numPr>
+              <w:autoSpaceDE w:val="0"/>
+              <w:autoSpaceDN w:val="0"/>
+              <w:adjustRightInd w:val="0"/>
+              <w:spacing w:line="480" w:lineRule="auto"/>
+              <w:rPr>
+                <w:rFonts w:ascii="Times New Roman" w:hAnsi="Times New Roman" w:cs="Times New Roman"/>
+                <w:sz w:val="24"/>
+                <w:szCs w:val="24"/>
+              </w:rPr>
+            </w:pPr>
+            <w:r>
+              <w:rPr>
+                <w:rFonts w:ascii="Times New Roman" w:hAnsi="Times New Roman" w:cs="Times New Roman"/>
+                <w:sz w:val="24"/>
+                <w:szCs w:val="24"/>
+              </w:rPr>
+              <w:t>Customer ID,</w:t>
+            </w:r>
+            <w:r>
+              <w:rPr>
+                <w:rFonts w:ascii="Times New Roman" w:hAnsi="Times New Roman" w:cs="Times New Roman"/>
+                <w:sz w:val="24"/>
+                <w:szCs w:val="24"/>
+              </w:rPr>
+              <w:t xml:space="preserve"> (Single, unique identifier)</w:t>
+            </w:r>
+          </w:p>
+          <w:p>
+            <w:pPr>
+              <w:pStyle w:val="ListParagraph"/>
+              <w:numPr>
+                <w:ilvl w:val="0"/>
+                <w:numId w:val="1"/>
+              </w:numPr>
+              <w:autoSpaceDE w:val="0"/>
+              <w:autoSpaceDN w:val="0"/>
+              <w:adjustRightInd w:val="0"/>
+              <w:spacing w:line="480" w:lineRule="auto"/>
+              <w:rPr>
+                <w:rFonts w:ascii="Times New Roman" w:hAnsi="Times New Roman" w:cs="Times New Roman"/>
+                <w:sz w:val="24"/>
+                <w:szCs w:val="24"/>
+              </w:rPr>
+            </w:pPr>
+            <w:r>
+              <w:rPr>
+                <w:rFonts w:ascii="Times New Roman" w:hAnsi="Times New Roman" w:cs="Times New Roman"/>
+                <w:sz w:val="24"/>
+                <w:szCs w:val="24"/>
+              </w:rPr>
+              <w:t>Password (single)</w:t>
+            </w:r>
+          </w:p>
+          <w:p>
+            <w:pPr>
+              <w:pStyle w:val="ListParagraph"/>
+              <w:numPr>
+                <w:ilvl w:val="0"/>
+                <w:numId w:val="1"/>
+              </w:numPr>
+              <w:autoSpaceDE w:val="0"/>
+              <w:autoSpaceDN w:val="0"/>
+              <w:adjustRightInd w:val="0"/>
+              <w:spacing w:line="480" w:lineRule="auto"/>
+              <w:rPr>
+                <w:rFonts w:ascii="Times New Roman" w:hAnsi="Times New Roman" w:cs="Times New Roman"/>
+                <w:sz w:val="24"/>
+                <w:szCs w:val="24"/>
+              </w:rPr>
+            </w:pPr>
+            <w:r>
+              <w:rPr>
+                <w:rFonts w:ascii="Times New Roman" w:hAnsi="Times New Roman" w:cs="Times New Roman"/>
+                <w:sz w:val="24"/>
+                <w:szCs w:val="24"/>
+              </w:rPr>
+              <w:t>Name (first name and last name)</w:t>
+            </w:r>
+            <w:r>
+              <w:rPr>
+                <w:rFonts w:ascii="Times New Roman" w:hAnsi="Times New Roman" w:cs="Times New Roman"/>
+                <w:sz w:val="24"/>
+                <w:szCs w:val="24"/>
+              </w:rPr>
+              <w:t xml:space="preserve"> (</w:t>
+            </w:r>
+            <w:r>
+              <w:rPr>
+                <w:rFonts w:ascii="Times New Roman" w:hAnsi="Times New Roman" w:cs="Times New Roman"/>
+                <w:sz w:val="24"/>
+                <w:szCs w:val="24"/>
+              </w:rPr>
+              <w:t xml:space="preserve">single, </w:t>
+            </w:r>
+            <w:r>
+              <w:rPr>
+                <w:rFonts w:ascii="Times New Roman" w:hAnsi="Times New Roman" w:cs="Times New Roman"/>
+                <w:sz w:val="24"/>
+                <w:szCs w:val="24"/>
+              </w:rPr>
+              <w:t>composite</w:t>
+            </w:r>
+            <w:r>
+              <w:rPr>
+                <w:rFonts w:ascii="Times New Roman" w:hAnsi="Times New Roman" w:cs="Times New Roman"/>
+                <w:sz w:val="24"/>
+                <w:szCs w:val="24"/>
+              </w:rPr>
+              <w:t>)</w:t>
+            </w:r>
+          </w:p>
+          <w:p>
+            <w:pPr>
+              <w:pStyle w:val="ListParagraph"/>
+              <w:numPr>
+                <w:ilvl w:val="0"/>
+                <w:numId w:val="1"/>
+              </w:numPr>
+              <w:autoSpaceDE w:val="0"/>
+              <w:autoSpaceDN w:val="0"/>
+              <w:adjustRightInd w:val="0"/>
+              <w:spacing w:line="480" w:lineRule="auto"/>
+              <w:rPr>
+                <w:rFonts w:ascii="Times New Roman" w:hAnsi="Times New Roman" w:cs="Times New Roman"/>
+                <w:sz w:val="24"/>
+                <w:szCs w:val="24"/>
+              </w:rPr>
+            </w:pPr>
+            <w:r>
+              <w:rPr>
+                <w:rFonts w:ascii="Times New Roman" w:hAnsi="Times New Roman" w:cs="Times New Roman"/>
+                <w:sz w:val="24"/>
+                <w:szCs w:val="24"/>
+              </w:rPr>
+              <w:t>Email address</w:t>
+            </w:r>
+            <w:r>
+              <w:rPr>
+                <w:rFonts w:ascii="Times New Roman" w:hAnsi="Times New Roman" w:cs="Times New Roman"/>
+                <w:sz w:val="24"/>
+                <w:szCs w:val="24"/>
+              </w:rPr>
+              <w:t xml:space="preserve"> (Single)</w:t>
+            </w:r>
+          </w:p>
+          <w:p>
+            <w:pPr>
+              <w:pStyle w:val="ListParagraph"/>
+              <w:numPr>
+                <w:ilvl w:val="0"/>
+                <w:numId w:val="1"/>
+              </w:numPr>
+              <w:autoSpaceDE w:val="0"/>
+              <w:autoSpaceDN w:val="0"/>
+              <w:adjustRightInd w:val="0"/>
+              <w:spacing w:line="480" w:lineRule="auto"/>
+              <w:rPr>
+                <w:rFonts w:ascii="Times New Roman" w:hAnsi="Times New Roman" w:cs="Times New Roman"/>
+                <w:sz w:val="24"/>
+                <w:szCs w:val="24"/>
+              </w:rPr>
+            </w:pPr>
+            <w:r>
+              <w:rPr>
+                <w:rFonts w:ascii="Times New Roman" w:hAnsi="Times New Roman" w:cs="Times New Roman"/>
+                <w:sz w:val="24"/>
+                <w:szCs w:val="24"/>
+              </w:rPr>
+              <w:t>Contact number</w:t>
+            </w:r>
+            <w:r>
+              <w:rPr>
+                <w:rFonts w:ascii="Times New Roman" w:hAnsi="Times New Roman" w:cs="Times New Roman"/>
+                <w:sz w:val="24"/>
+                <w:szCs w:val="24"/>
+              </w:rPr>
+              <w:t xml:space="preserve"> (Single)</w:t>
+            </w:r>
+          </w:p>
+          <w:p>
+            <w:pPr>
+              <w:pStyle w:val="ListParagraph"/>
+              <w:numPr>
+                <w:ilvl w:val="0"/>
+                <w:numId w:val="1"/>
+              </w:numPr>
+              <w:spacing w:line="480" w:lineRule="auto"/>
+              <w:rPr>
+                <w:rFonts w:ascii="Times New Roman" w:hAnsi="Times New Roman" w:cs="Times New Roman"/>
+              </w:rPr>
+            </w:pPr>
+            <w:r>
+              <w:rPr>
+                <w:rFonts w:ascii="Times New Roman" w:hAnsi="Times New Roman" w:cs="Times New Roman"/>
+              </w:rPr>
+              <w:t>Address (single, composite)</w:t>
+            </w:r>
+          </w:p>
+        </w:tc>
+        <w:tc>
+          <w:tcPr>
+            <w:tcW w:w="3401" w:type="dxa"/>
+          </w:tcPr>
+          <w:p>
+            <w:pPr>
+              <w:pStyle w:val="ListParagraph"/>
+              <w:numPr>
+                <w:ilvl w:val="0"/>
+                <w:numId w:val="2"/>
+              </w:numPr>
+              <w:spacing w:line="480" w:lineRule="auto"/>
+              <w:rPr>
+                <w:rFonts w:ascii="Times New Roman" w:hAnsi="Times New Roman" w:cs="Times New Roman"/>
+              </w:rPr>
+            </w:pPr>
+            <w:r>
+              <w:rPr>
+                <w:rFonts w:ascii="Times New Roman" w:hAnsi="Times New Roman" w:cs="Times New Roman"/>
+              </w:rPr>
+              <w:t>Queries</w:t>
+            </w:r>
+          </w:p>
+          <w:p>
+            <w:pPr>
+              <w:pStyle w:val="ListParagraph"/>
+              <w:numPr>
+                <w:ilvl w:val="0"/>
+                <w:numId w:val="2"/>
+              </w:numPr>
+              <w:spacing w:line="480" w:lineRule="auto"/>
+              <w:rPr>
+                <w:rFonts w:ascii="Times New Roman" w:hAnsi="Times New Roman" w:cs="Times New Roman"/>
+              </w:rPr>
+            </w:pPr>
+            <w:r>
+              <w:rPr>
+                <w:rFonts w:ascii="Times New Roman" w:hAnsi="Times New Roman" w:cs="Times New Roman"/>
+              </w:rPr>
+              <w:t>Lodges</w:t>
+            </w:r>
+          </w:p>
+        </w:tc>
+      </w:tr>
+    </w:tbl>
+    <w:p/>
+    <w:p/>
+    <w:p/>
     <w:p/>
     <w:sectPr>
       <w:pgSz w:w="11906" w:h="16838"/>
@@ -11,6 +370,243 @@
     </w:sectPr>
   </w:body>
 </w:document>
+</file>
+
+<file path=word/numbering.xml><?xml version="1.0" encoding="utf-8"?>
+<w:numbering xmlns:wpc="http://schemas.microsoft.com/office/word/2010/wordprocessingCanvas" xmlns:cx="http://schemas.microsoft.com/office/drawing/2014/chartex" xmlns:cx1="http://schemas.microsoft.com/office/drawing/2015/9/8/chartex" xmlns:cx2="http://schemas.microsoft.com/office/drawing/2015/10/21/chartex" xmlns:cx3="http://schemas.microsoft.com/office/drawing/2016/5/9/chartex" xmlns:cx4="http://schemas.microsoft.com/office/drawing/2016/5/10/chartex" xmlns:cx5="http://schemas.microsoft.com/office/drawing/2016/5/11/chartex" xmlns:cx6="http://schemas.microsoft.com/office/drawing/2016/5/12/chartex" xmlns:cx7="http://schemas.microsoft.com/office/drawing/2016/5/13/chartex" xmlns:cx8="http://schemas.microsoft.com/office/drawing/2016/5/14/chartex" xmlns:mc="http://schemas.openxmlformats.org/markup-compatibility/2006" xmlns:aink="http://schemas.microsoft.com/office/drawing/2016/ink" xmlns:am3d="http://schemas.microsoft.com/office/drawing/2017/model3d" xmlns:o="urn:schemas-microsoft-com:office:office" xmlns:r="http://schemas.openxmlformats.org/officeDocument/2006/relationships" xmlns:m="http://schemas.openxmlformats.org/officeDocument/2006/math" xmlns:v="urn:schemas-microsoft-com:vml" xmlns:wp14="http://schemas.microsoft.com/office/word/2010/wordprocessingDrawing" xmlns:wp="http://schemas.openxmlformats.org/drawingml/2006/wordprocessingDrawing" xmlns:w10="urn:schemas-microsoft-com:office:word" xmlns:w="http://schemas.openxmlformats.org/wordprocessingml/2006/main" xmlns:w14="http://schemas.microsoft.com/office/word/2010/wordml" xmlns:w15="http://schemas.microsoft.com/office/word/2012/wordml" xmlns:w16cex="http://schemas.microsoft.com/office/word/2018/wordml/cex" xmlns:w16cid="http://schemas.microsoft.com/office/word/2016/wordml/cid" xmlns:w16="http://schemas.microsoft.com/office/word/2018/wordml" xmlns:w16se="http://schemas.microsoft.com/office/word/2015/wordml/symex" xmlns:wpg="http://schemas.microsoft.com/office/word/2010/wordprocessingGroup" xmlns:wpi="http://schemas.microsoft.com/office/word/2010/wordprocessingInk" xmlns:wne="http://schemas.microsoft.com/office/word/2006/wordml" xmlns:wps="http://schemas.microsoft.com/office/word/2010/wordprocessingShape" mc:Ignorable="w14 w15 w16se w16cid w16 w16cex wp14">
+  <w:abstractNum w:abstractNumId="0" w15:restartNumberingAfterBreak="0">
+    <w:nsid w:val="381C484A"/>
+    <w:multiLevelType w:val="hybridMultilevel"/>
+    <w:tmpl w:val="0C6CC9D4"/>
+    <w:lvl w:ilvl="0" w:tplc="20090001">
+      <w:start w:val="1"/>
+      <w:numFmt w:val="bullet"/>
+      <w:lvlText w:val=""/>
+      <w:lvlJc w:val="left"/>
+      <w:pPr>
+        <w:ind w:left="720" w:hanging="360"/>
+      </w:pPr>
+      <w:rPr>
+        <w:rFonts w:ascii="Symbol" w:hAnsi="Symbol" w:hint="default"/>
+      </w:rPr>
+    </w:lvl>
+    <w:lvl w:ilvl="1" w:tplc="20090003" w:tentative="1">
+      <w:start w:val="1"/>
+      <w:numFmt w:val="bullet"/>
+      <w:lvlText w:val="o"/>
+      <w:lvlJc w:val="left"/>
+      <w:pPr>
+        <w:ind w:left="1440" w:hanging="360"/>
+      </w:pPr>
+      <w:rPr>
+        <w:rFonts w:ascii="Courier New" w:hAnsi="Courier New" w:cs="Courier New" w:hint="default"/>
+      </w:rPr>
+    </w:lvl>
+    <w:lvl w:ilvl="2" w:tplc="20090005" w:tentative="1">
+      <w:start w:val="1"/>
+      <w:numFmt w:val="bullet"/>
+      <w:lvlText w:val=""/>
+      <w:lvlJc w:val="left"/>
+      <w:pPr>
+        <w:ind w:left="2160" w:hanging="360"/>
+      </w:pPr>
+      <w:rPr>
+        <w:rFonts w:ascii="Wingdings" w:hAnsi="Wingdings" w:hint="default"/>
+      </w:rPr>
+    </w:lvl>
+    <w:lvl w:ilvl="3" w:tplc="20090001" w:tentative="1">
+      <w:start w:val="1"/>
+      <w:numFmt w:val="bullet"/>
+      <w:lvlText w:val=""/>
+      <w:lvlJc w:val="left"/>
+      <w:pPr>
+        <w:ind w:left="2880" w:hanging="360"/>
+      </w:pPr>
+      <w:rPr>
+        <w:rFonts w:ascii="Symbol" w:hAnsi="Symbol" w:hint="default"/>
+      </w:rPr>
+    </w:lvl>
+    <w:lvl w:ilvl="4" w:tplc="20090003" w:tentative="1">
+      <w:start w:val="1"/>
+      <w:numFmt w:val="bullet"/>
+      <w:lvlText w:val="o"/>
+      <w:lvlJc w:val="left"/>
+      <w:pPr>
+        <w:ind w:left="3600" w:hanging="360"/>
+      </w:pPr>
+      <w:rPr>
+        <w:rFonts w:ascii="Courier New" w:hAnsi="Courier New" w:cs="Courier New" w:hint="default"/>
+      </w:rPr>
+    </w:lvl>
+    <w:lvl w:ilvl="5" w:tplc="20090005" w:tentative="1">
+      <w:start w:val="1"/>
+      <w:numFmt w:val="bullet"/>
+      <w:lvlText w:val=""/>
+      <w:lvlJc w:val="left"/>
+      <w:pPr>
+        <w:ind w:left="4320" w:hanging="360"/>
+      </w:pPr>
+      <w:rPr>
+        <w:rFonts w:ascii="Wingdings" w:hAnsi="Wingdings" w:hint="default"/>
+      </w:rPr>
+    </w:lvl>
+    <w:lvl w:ilvl="6" w:tplc="20090001" w:tentative="1">
+      <w:start w:val="1"/>
+      <w:numFmt w:val="bullet"/>
+      <w:lvlText w:val=""/>
+      <w:lvlJc w:val="left"/>
+      <w:pPr>
+        <w:ind w:left="5040" w:hanging="360"/>
+      </w:pPr>
+      <w:rPr>
+        <w:rFonts w:ascii="Symbol" w:hAnsi="Symbol" w:hint="default"/>
+      </w:rPr>
+    </w:lvl>
+    <w:lvl w:ilvl="7" w:tplc="20090003" w:tentative="1">
+      <w:start w:val="1"/>
+      <w:numFmt w:val="bullet"/>
+      <w:lvlText w:val="o"/>
+      <w:lvlJc w:val="left"/>
+      <w:pPr>
+        <w:ind w:left="5760" w:hanging="360"/>
+      </w:pPr>
+      <w:rPr>
+        <w:rFonts w:ascii="Courier New" w:hAnsi="Courier New" w:cs="Courier New" w:hint="default"/>
+      </w:rPr>
+    </w:lvl>
+    <w:lvl w:ilvl="8" w:tplc="20090005" w:tentative="1">
+      <w:start w:val="1"/>
+      <w:numFmt w:val="bullet"/>
+      <w:lvlText w:val=""/>
+      <w:lvlJc w:val="left"/>
+      <w:pPr>
+        <w:ind w:left="6480" w:hanging="360"/>
+      </w:pPr>
+      <w:rPr>
+        <w:rFonts w:ascii="Wingdings" w:hAnsi="Wingdings" w:hint="default"/>
+      </w:rPr>
+    </w:lvl>
+  </w:abstractNum>
+  <w:abstractNum w:abstractNumId="1" w15:restartNumberingAfterBreak="0">
+    <w:nsid w:val="5DE96AF3"/>
+    <w:multiLevelType w:val="hybridMultilevel"/>
+    <w:tmpl w:val="86165A72"/>
+    <w:lvl w:ilvl="0" w:tplc="20090001">
+      <w:start w:val="1"/>
+      <w:numFmt w:val="bullet"/>
+      <w:lvlText w:val=""/>
+      <w:lvlJc w:val="left"/>
+      <w:pPr>
+        <w:ind w:left="720" w:hanging="360"/>
+      </w:pPr>
+      <w:rPr>
+        <w:rFonts w:ascii="Symbol" w:hAnsi="Symbol" w:hint="default"/>
+      </w:rPr>
+    </w:lvl>
+    <w:lvl w:ilvl="1" w:tplc="20090003" w:tentative="1">
+      <w:start w:val="1"/>
+      <w:numFmt w:val="bullet"/>
+      <w:lvlText w:val="o"/>
+      <w:lvlJc w:val="left"/>
+      <w:pPr>
+        <w:ind w:left="1440" w:hanging="360"/>
+      </w:pPr>
+      <w:rPr>
+        <w:rFonts w:ascii="Courier New" w:hAnsi="Courier New" w:cs="Courier New" w:hint="default"/>
+      </w:rPr>
+    </w:lvl>
+    <w:lvl w:ilvl="2" w:tplc="20090005" w:tentative="1">
+      <w:start w:val="1"/>
+      <w:numFmt w:val="bullet"/>
+      <w:lvlText w:val=""/>
+      <w:lvlJc w:val="left"/>
+      <w:pPr>
+        <w:ind w:left="2160" w:hanging="360"/>
+      </w:pPr>
+      <w:rPr>
+        <w:rFonts w:ascii="Wingdings" w:hAnsi="Wingdings" w:hint="default"/>
+      </w:rPr>
+    </w:lvl>
+    <w:lvl w:ilvl="3" w:tplc="20090001" w:tentative="1">
+      <w:start w:val="1"/>
+      <w:numFmt w:val="bullet"/>
+      <w:lvlText w:val=""/>
+      <w:lvlJc w:val="left"/>
+      <w:pPr>
+        <w:ind w:left="2880" w:hanging="360"/>
+      </w:pPr>
+      <w:rPr>
+        <w:rFonts w:ascii="Symbol" w:hAnsi="Symbol" w:hint="default"/>
+      </w:rPr>
+    </w:lvl>
+    <w:lvl w:ilvl="4" w:tplc="20090003" w:tentative="1">
+      <w:start w:val="1"/>
+      <w:numFmt w:val="bullet"/>
+      <w:lvlText w:val="o"/>
+      <w:lvlJc w:val="left"/>
+      <w:pPr>
+        <w:ind w:left="3600" w:hanging="360"/>
+      </w:pPr>
+      <w:rPr>
+        <w:rFonts w:ascii="Courier New" w:hAnsi="Courier New" w:cs="Courier New" w:hint="default"/>
+      </w:rPr>
+    </w:lvl>
+    <w:lvl w:ilvl="5" w:tplc="20090005" w:tentative="1">
+      <w:start w:val="1"/>
+      <w:numFmt w:val="bullet"/>
+      <w:lvlText w:val=""/>
+      <w:lvlJc w:val="left"/>
+      <w:pPr>
+        <w:ind w:left="4320" w:hanging="360"/>
+      </w:pPr>
+      <w:rPr>
+        <w:rFonts w:ascii="Wingdings" w:hAnsi="Wingdings" w:hint="default"/>
+      </w:rPr>
+    </w:lvl>
+    <w:lvl w:ilvl="6" w:tplc="20090001" w:tentative="1">
+      <w:start w:val="1"/>
+      <w:numFmt w:val="bullet"/>
+      <w:lvlText w:val=""/>
+      <w:lvlJc w:val="left"/>
+      <w:pPr>
+        <w:ind w:left="5040" w:hanging="360"/>
+      </w:pPr>
+      <w:rPr>
+        <w:rFonts w:ascii="Symbol" w:hAnsi="Symbol" w:hint="default"/>
+      </w:rPr>
+    </w:lvl>
+    <w:lvl w:ilvl="7" w:tplc="20090003" w:tentative="1">
+      <w:start w:val="1"/>
+      <w:numFmt w:val="bullet"/>
+      <w:lvlText w:val="o"/>
+      <w:lvlJc w:val="left"/>
+      <w:pPr>
+        <w:ind w:left="5760" w:hanging="360"/>
+      </w:pPr>
+      <w:rPr>
+        <w:rFonts w:ascii="Courier New" w:hAnsi="Courier New" w:cs="Courier New" w:hint="default"/>
+      </w:rPr>
+    </w:lvl>
+    <w:lvl w:ilvl="8" w:tplc="20090005" w:tentative="1">
+      <w:start w:val="1"/>
+      <w:numFmt w:val="bullet"/>
+      <w:lvlText w:val=""/>
+      <w:lvlJc w:val="left"/>
+      <w:pPr>
+        <w:ind w:left="6480" w:hanging="360"/>
+      </w:pPr>
+      <w:rPr>
+        <w:rFonts w:ascii="Wingdings" w:hAnsi="Wingdings" w:hint="default"/>
+      </w:rPr>
+    </w:lvl>
+  </w:abstractNum>
+  <w:num w:numId="1">
+    <w:abstractNumId w:val="0"/>
+  </w:num>
+  <w:num w:numId="2">
+    <w:abstractNumId w:val="1"/>
+  </w:num>
+</w:numbering>
 </file>
 
 <file path=word/styles.xml><?xml version="1.0" encoding="utf-8"?>
@@ -136,6 +732,7 @@
     <w:lsdException w:name="HTML Sample" w:semiHidden="1" w:unhideWhenUsed="1"/>
     <w:lsdException w:name="HTML Typewriter" w:semiHidden="1" w:unhideWhenUsed="1"/>
     <w:lsdException w:name="HTML Variable" w:semiHidden="1" w:unhideWhenUsed="1"/>
+    <w:lsdException w:name="Normal Table" w:semiHidden="1" w:unhideWhenUsed="1"/>
     <w:lsdException w:name="annotation subject" w:semiHidden="1" w:unhideWhenUsed="1"/>
     <w:lsdException w:name="No List" w:semiHidden="1" w:unhideWhenUsed="1"/>
     <w:lsdException w:name="Outline List 1" w:semiHidden="1" w:unhideWhenUsed="1"/>
@@ -182,8 +779,10 @@
     <w:lsdException w:name="Table Subtle 2" w:semiHidden="1" w:unhideWhenUsed="1"/>
     <w:lsdException w:name="Table Web 1" w:semiHidden="1" w:unhideWhenUsed="1"/>
     <w:lsdException w:name="Table Web 2" w:semiHidden="1" w:unhideWhenUsed="1"/>
+    <w:lsdException w:name="Table Web 3" w:semiHidden="1" w:unhideWhenUsed="1"/>
     <w:lsdException w:name="Balloon Text" w:semiHidden="1" w:unhideWhenUsed="1"/>
     <w:lsdException w:name="Table Grid" w:uiPriority="39"/>
+    <w:lsdException w:name="Table Theme" w:semiHidden="1" w:unhideWhenUsed="1"/>
     <w:lsdException w:name="Placeholder Text" w:semiHidden="1"/>
     <w:lsdException w:name="No Spacing" w:uiPriority="1" w:qFormat="1"/>
     <w:lsdException w:name="Light Shading" w:uiPriority="60"/>
@@ -435,6 +1034,36 @@
     <w:uiPriority w:val="99"/>
     <w:semiHidden/>
     <w:unhideWhenUsed/>
+  </w:style>
+  <w:style w:type="table" w:styleId="TableGrid">
+    <w:name w:val="Table Grid"/>
+    <w:basedOn w:val="TableNormal"/>
+    <w:uiPriority w:val="39"/>
+    <w:rsid w:val="002A2020"/>
+    <w:pPr>
+      <w:spacing w:after="0" w:line="240" w:lineRule="auto"/>
+    </w:pPr>
+    <w:tblPr>
+      <w:tblBorders>
+        <w:top w:val="single" w:sz="4" w:space="0" w:color="auto"/>
+        <w:left w:val="single" w:sz="4" w:space="0" w:color="auto"/>
+        <w:bottom w:val="single" w:sz="4" w:space="0" w:color="auto"/>
+        <w:right w:val="single" w:sz="4" w:space="0" w:color="auto"/>
+        <w:insideH w:val="single" w:sz="4" w:space="0" w:color="auto"/>
+        <w:insideV w:val="single" w:sz="4" w:space="0" w:color="auto"/>
+      </w:tblBorders>
+    </w:tblPr>
+  </w:style>
+  <w:style w:type="paragraph" w:styleId="ListParagraph">
+    <w:name w:val="List Paragraph"/>
+    <w:basedOn w:val="Normal"/>
+    <w:uiPriority w:val="34"/>
+    <w:qFormat/>
+    <w:rsid w:val="00381D87"/>
+    <w:pPr>
+      <w:ind w:left="720"/>
+      <w:contextualSpacing/>
+    </w:pPr>
   </w:style>
 </w:styles>
 </file>

</xml_diff>

<commit_message>
Added credentials (composite attribute) and service entity to ERD using draw.io
</commit_message>
<xml_diff>
--- a/Entity Relationship Diagram - Customer.docx
+++ b/Entity Relationship Diagram - Customer.docx
@@ -130,15 +130,47 @@
                 <w:sz w:val="24"/>
                 <w:szCs w:val="24"/>
               </w:rPr>
-              <w:t>Customer ID,</w:t>
-            </w:r>
-            <w:r>
-              <w:rPr>
-                <w:rFonts w:ascii="Times New Roman" w:hAnsi="Times New Roman" w:cs="Times New Roman"/>
-                <w:sz w:val="24"/>
-                <w:szCs w:val="24"/>
-              </w:rPr>
-              <w:t xml:space="preserve"> (Single, unique identifier)</w:t>
+              <w:t>C</w:t>
+            </w:r>
+            <w:r>
+              <w:rPr>
+                <w:rFonts w:ascii="Times New Roman" w:hAnsi="Times New Roman" w:cs="Times New Roman"/>
+                <w:sz w:val="24"/>
+                <w:szCs w:val="24"/>
+              </w:rPr>
+              <w:t>redentials</w:t>
+            </w:r>
+            <w:r>
+              <w:rPr>
+                <w:rFonts w:ascii="Times New Roman" w:hAnsi="Times New Roman" w:cs="Times New Roman"/>
+                <w:sz w:val="24"/>
+                <w:szCs w:val="24"/>
+              </w:rPr>
+              <w:t>,</w:t>
+            </w:r>
+            <w:r>
+              <w:rPr>
+                <w:rFonts w:ascii="Times New Roman" w:hAnsi="Times New Roman" w:cs="Times New Roman"/>
+                <w:sz w:val="24"/>
+                <w:szCs w:val="24"/>
+              </w:rPr>
+              <w:t xml:space="preserve"> (Single, </w:t>
+            </w:r>
+            <w:r>
+              <w:rPr>
+                <w:rFonts w:ascii="Times New Roman" w:hAnsi="Times New Roman" w:cs="Times New Roman"/>
+                <w:sz w:val="24"/>
+                <w:szCs w:val="24"/>
+              </w:rPr>
+              <w:t xml:space="preserve">, composite, </w:t>
+            </w:r>
+            <w:r>
+              <w:rPr>
+                <w:rFonts w:ascii="Times New Roman" w:hAnsi="Times New Roman" w:cs="Times New Roman"/>
+                <w:sz w:val="24"/>
+                <w:szCs w:val="24"/>
+              </w:rPr>
+              <w:t>unique identifier)</w:t>
             </w:r>
           </w:p>
           <w:p>

</xml_diff>